<commit_message>
Update to management plan
</commit_message>
<xml_diff>
--- a/Data-Management-Plan-DMP-HY.docx
+++ b/Data-Management-Plan-DMP-HY.docx
@@ -455,38 +455,6 @@
           <w:p>
             <w:pPr>
               <w:pStyle w:val="Standard"/>
-              <w:spacing w:before="120" w:line="240" w:lineRule="auto"/>
-              <w:rPr>
-                <w:rFonts w:ascii="Arial" w:eastAsia="Arial" w:hAnsi="Arial" w:cs="Arial"/>
-                <w:i/>
-                <w:sz w:val="22"/>
-                <w:szCs w:val="22"/>
-              </w:rPr>
-            </w:pPr>
-            <w:r>
-              <w:rPr>
-                <w:rFonts w:ascii="Arial" w:eastAsia="Arial" w:hAnsi="Arial" w:cs="Arial"/>
-                <w:i/>
-                <w:sz w:val="22"/>
-                <w:szCs w:val="22"/>
-              </w:rPr>
-              <w:t xml:space="preserve">Types of research data to be managed in the following terms: quantitative, qualitative; generated from surveys, clinical measurements, interviews, medical records, electronic health records, administrative records, genotypic data, images, tissue </w:t>
-            </w:r>
-            <w:proofErr w:type="gramStart"/>
-            <w:r>
-              <w:rPr>
-                <w:rFonts w:ascii="Arial" w:eastAsia="Arial" w:hAnsi="Arial" w:cs="Arial"/>
-                <w:i/>
-                <w:sz w:val="22"/>
-                <w:szCs w:val="22"/>
-              </w:rPr>
-              <w:t>samples,...</w:t>
-            </w:r>
-            <w:proofErr w:type="gramEnd"/>
-          </w:p>
-          <w:p>
-            <w:pPr>
-              <w:pStyle w:val="Standard"/>
               <w:spacing w:before="120"/>
               <w:rPr>
                 <w:rFonts w:ascii="Arial" w:eastAsia="Arial" w:hAnsi="Arial" w:cs="Arial"/>
@@ -567,59 +535,6 @@
               </w:rPr>
               <w:tab/>
               <w:t>Format and scale of the data</w:t>
-            </w:r>
-          </w:p>
-          <w:p>
-            <w:pPr>
-              <w:pStyle w:val="Standard"/>
-              <w:widowControl w:val="0"/>
-              <w:spacing w:before="120" w:line="240" w:lineRule="auto"/>
-              <w:rPr>
-                <w:rFonts w:ascii="Arial" w:eastAsia="Arial" w:hAnsi="Arial" w:cs="Arial"/>
-                <w:i/>
-                <w:color w:val="141413"/>
-                <w:sz w:val="22"/>
-                <w:szCs w:val="22"/>
-              </w:rPr>
-            </w:pPr>
-            <w:r>
-              <w:rPr>
-                <w:rFonts w:ascii="Arial" w:eastAsia="Arial" w:hAnsi="Arial" w:cs="Arial"/>
-                <w:i/>
-                <w:sz w:val="22"/>
-                <w:szCs w:val="22"/>
-              </w:rPr>
-              <w:t xml:space="preserve">File formats, software used, number of records, databases, sweeps, </w:t>
-            </w:r>
-            <w:proofErr w:type="gramStart"/>
-            <w:r>
-              <w:rPr>
-                <w:rFonts w:ascii="Arial" w:eastAsia="Arial" w:hAnsi="Arial" w:cs="Arial"/>
-                <w:i/>
-                <w:sz w:val="22"/>
-                <w:szCs w:val="22"/>
-              </w:rPr>
-              <w:t>repetitions,…</w:t>
-            </w:r>
-            <w:proofErr w:type="gramEnd"/>
-            <w:r>
-              <w:rPr>
-                <w:rFonts w:ascii="Arial" w:eastAsia="Arial" w:hAnsi="Arial" w:cs="Arial"/>
-                <w:i/>
-                <w:sz w:val="22"/>
-                <w:szCs w:val="22"/>
-              </w:rPr>
-              <w:t xml:space="preserve"> (in terms that are meaningful in your field of research).</w:t>
-            </w:r>
-            <w:r>
-              <w:rPr>
-                <w:rFonts w:ascii="Arial" w:eastAsia="Arial" w:hAnsi="Arial" w:cs="Arial"/>
-                <w:i/>
-                <w:color w:val="141413"/>
-                <w:sz w:val="22"/>
-                <w:szCs w:val="22"/>
-              </w:rPr>
-              <w:t xml:space="preserve"> Do formats and software enable sharing and long-term validity of data?</w:t>
             </w:r>
           </w:p>
           <w:p>
@@ -744,67 +659,6 @@
             <w:pPr>
               <w:pStyle w:val="Standard"/>
               <w:spacing w:before="120" w:line="240" w:lineRule="auto"/>
-              <w:rPr>
-                <w:rFonts w:ascii="Arial" w:eastAsia="Arial" w:hAnsi="Arial" w:cs="Arial"/>
-                <w:i/>
-                <w:sz w:val="22"/>
-                <w:szCs w:val="22"/>
-              </w:rPr>
-            </w:pPr>
-            <w:r>
-              <w:rPr>
-                <w:rFonts w:ascii="Arial" w:eastAsia="Arial" w:hAnsi="Arial" w:cs="Arial"/>
-                <w:i/>
-                <w:sz w:val="22"/>
-                <w:szCs w:val="22"/>
-              </w:rPr>
-              <w:lastRenderedPageBreak/>
-              <w:t xml:space="preserve">Make sure you justify why </w:t>
-            </w:r>
-            <w:r>
-              <w:rPr>
-                <w:rFonts w:ascii="Arial" w:eastAsia="Arial" w:hAnsi="Arial" w:cs="Arial"/>
-                <w:i/>
-                <w:sz w:val="22"/>
-                <w:szCs w:val="22"/>
-                <w:u w:val="single"/>
-              </w:rPr>
-              <w:t>new</w:t>
-            </w:r>
-            <w:r>
-              <w:rPr>
-                <w:rFonts w:ascii="Arial" w:eastAsia="Arial" w:hAnsi="Arial" w:cs="Arial"/>
-                <w:i/>
-                <w:sz w:val="22"/>
-                <w:szCs w:val="22"/>
-              </w:rPr>
-              <w:t xml:space="preserve"> data collection or </w:t>
-            </w:r>
-            <w:proofErr w:type="gramStart"/>
-            <w:r>
-              <w:rPr>
-                <w:rFonts w:ascii="Arial" w:eastAsia="Arial" w:hAnsi="Arial" w:cs="Arial"/>
-                <w:i/>
-                <w:sz w:val="22"/>
-                <w:szCs w:val="22"/>
-              </w:rPr>
-              <w:t>long term</w:t>
-            </w:r>
-            <w:proofErr w:type="gramEnd"/>
-            <w:r>
-              <w:rPr>
-                <w:rFonts w:ascii="Arial" w:eastAsia="Arial" w:hAnsi="Arial" w:cs="Arial"/>
-                <w:i/>
-                <w:sz w:val="22"/>
-                <w:szCs w:val="22"/>
-              </w:rPr>
-              <w:t xml:space="preserve"> management is needed in your Case for Support. Focus in this template on the good practice and standards for ensuring new data are of high quality and processing is well documented.</w:t>
-            </w:r>
-          </w:p>
-          <w:p>
-            <w:pPr>
-              <w:pStyle w:val="Standard"/>
-              <w:spacing w:before="120" w:line="240" w:lineRule="auto"/>
             </w:pPr>
             <w:r>
               <w:rPr>
@@ -833,26 +687,71 @@
               <w:spacing w:before="120" w:line="240" w:lineRule="auto"/>
               <w:rPr>
                 <w:rFonts w:ascii="Arial" w:eastAsia="Arial" w:hAnsi="Arial" w:cs="Arial"/>
-                <w:sz w:val="22"/>
-                <w:szCs w:val="22"/>
-              </w:rPr>
-            </w:pPr>
-            <w:r>
-              <w:rPr>
-                <w:rFonts w:ascii="Arial" w:eastAsia="Arial" w:hAnsi="Arial" w:cs="Arial"/>
-                <w:i/>
-                <w:sz w:val="22"/>
-                <w:szCs w:val="22"/>
-              </w:rPr>
-              <w:t>How the data will be collected/generated and which community data standards (if any) will be used at this stage</w:t>
-            </w:r>
-            <w:r>
-              <w:rPr>
-                <w:rFonts w:ascii="Arial" w:eastAsia="Arial" w:hAnsi="Arial" w:cs="Arial"/>
-                <w:sz w:val="22"/>
-                <w:szCs w:val="22"/>
-              </w:rPr>
-              <w:t>.</w:t>
+                <w:iCs/>
+                <w:color w:val="141413"/>
+                <w:sz w:val="22"/>
+                <w:szCs w:val="22"/>
+              </w:rPr>
+            </w:pPr>
+            <w:r>
+              <w:rPr>
+                <w:rFonts w:ascii="Arial" w:eastAsia="Arial" w:hAnsi="Arial" w:cs="Arial"/>
+                <w:sz w:val="22"/>
+                <w:szCs w:val="22"/>
+              </w:rPr>
+              <w:t xml:space="preserve">The data for this study will be collected via 2 means, survey collection from the participants and the eye tracking data. </w:t>
+            </w:r>
+            <w:r>
+              <w:rPr>
+                <w:rFonts w:ascii="Arial" w:eastAsia="Arial" w:hAnsi="Arial" w:cs="Arial"/>
+                <w:iCs/>
+                <w:color w:val="141413"/>
+                <w:sz w:val="22"/>
+                <w:szCs w:val="22"/>
+              </w:rPr>
+              <w:t xml:space="preserve">To control the </w:t>
+            </w:r>
+            <w:proofErr w:type="spellStart"/>
+            <w:r>
+              <w:rPr>
+                <w:rFonts w:ascii="Arial" w:eastAsia="Arial" w:hAnsi="Arial" w:cs="Arial"/>
+                <w:iCs/>
+                <w:color w:val="141413"/>
+                <w:sz w:val="22"/>
+                <w:szCs w:val="22"/>
+              </w:rPr>
+              <w:t>Tobii</w:t>
+            </w:r>
+            <w:proofErr w:type="spellEnd"/>
+            <w:r>
+              <w:rPr>
+                <w:rFonts w:ascii="Arial" w:eastAsia="Arial" w:hAnsi="Arial" w:cs="Arial"/>
+                <w:iCs/>
+                <w:color w:val="141413"/>
+                <w:sz w:val="22"/>
+                <w:szCs w:val="22"/>
+              </w:rPr>
+              <w:t xml:space="preserve"> eye tracker, a Python script running on Python version 3.8</w:t>
+            </w:r>
+            <w:r>
+              <w:rPr>
+                <w:rFonts w:ascii="Arial" w:eastAsia="Arial" w:hAnsi="Arial" w:cs="Arial"/>
+                <w:iCs/>
+                <w:color w:val="141413"/>
+                <w:sz w:val="22"/>
+                <w:szCs w:val="22"/>
+              </w:rPr>
+              <w:t xml:space="preserve"> will be used</w:t>
+            </w:r>
+            <w:r>
+              <w:rPr>
+                <w:rFonts w:ascii="Arial" w:eastAsia="Arial" w:hAnsi="Arial" w:cs="Arial"/>
+                <w:iCs/>
+                <w:color w:val="141413"/>
+                <w:sz w:val="22"/>
+                <w:szCs w:val="22"/>
+              </w:rPr>
+              <w:t>. The script will automatically terminate the eye tracking data collection once the designated time limit has been reached.</w:t>
             </w:r>
           </w:p>
           <w:p>
@@ -871,40 +770,13 @@
             <w:r>
               <w:rPr>
                 <w:rFonts w:ascii="Arial" w:eastAsia="Arial" w:hAnsi="Arial" w:cs="Arial"/>
-                <w:sz w:val="22"/>
-                <w:szCs w:val="22"/>
-              </w:rPr>
-              <w:t xml:space="preserve">The data for this study will be collected via 2 means, survey collection from the participants and </w:t>
-            </w:r>
-            <w:proofErr w:type="gramStart"/>
-            <w:r>
-              <w:rPr>
-                <w:rFonts w:ascii="Arial" w:eastAsia="Arial" w:hAnsi="Arial" w:cs="Arial"/>
-                <w:sz w:val="22"/>
-                <w:szCs w:val="22"/>
-              </w:rPr>
-              <w:t>the eye</w:t>
-            </w:r>
-            <w:proofErr w:type="gramEnd"/>
-            <w:r>
-              <w:rPr>
-                <w:rFonts w:ascii="Arial" w:eastAsia="Arial" w:hAnsi="Arial" w:cs="Arial"/>
-                <w:sz w:val="22"/>
-                <w:szCs w:val="22"/>
-              </w:rPr>
-              <w:t xml:space="preserve"> tracking data. </w:t>
-            </w:r>
-            <w:r>
-              <w:rPr>
-                <w:rFonts w:ascii="Arial" w:eastAsia="Arial" w:hAnsi="Arial" w:cs="Arial"/>
                 <w:iCs/>
                 <w:color w:val="141413"/>
                 <w:sz w:val="22"/>
                 <w:szCs w:val="22"/>
               </w:rPr>
-              <w:t xml:space="preserve">To control the </w:t>
-            </w:r>
-            <w:proofErr w:type="spellStart"/>
+              <w:t xml:space="preserve">The data will be stored on a </w:t>
+            </w:r>
             <w:r>
               <w:rPr>
                 <w:rFonts w:ascii="Arial" w:eastAsia="Arial" w:hAnsi="Arial" w:cs="Arial"/>
@@ -913,9 +785,8 @@
                 <w:sz w:val="22"/>
                 <w:szCs w:val="22"/>
               </w:rPr>
-              <w:t>Tobii</w:t>
-            </w:r>
-            <w:proofErr w:type="spellEnd"/>
+              <w:t>CSV</w:t>
+            </w:r>
             <w:r>
               <w:rPr>
                 <w:rFonts w:ascii="Arial" w:eastAsia="Arial" w:hAnsi="Arial" w:cs="Arial"/>
@@ -924,9 +795,14 @@
                 <w:sz w:val="22"/>
                 <w:szCs w:val="22"/>
               </w:rPr>
-              <w:t xml:space="preserve"> eye tracker, a Python script running on Python version 3.8</w:t>
-            </w:r>
-            <w:r>
+              <w:t xml:space="preserve"> and the raw data will be moved to an R environment which will then be processed using R.</w:t>
+            </w:r>
+          </w:p>
+          <w:p>
+            <w:pPr>
+              <w:pStyle w:val="Standard"/>
+              <w:widowControl w:val="0"/>
+              <w:spacing w:before="120" w:line="240" w:lineRule="auto"/>
               <w:rPr>
                 <w:rFonts w:ascii="Arial" w:eastAsia="Arial" w:hAnsi="Arial" w:cs="Arial"/>
                 <w:iCs/>
@@ -934,8 +810,7 @@
                 <w:sz w:val="22"/>
                 <w:szCs w:val="22"/>
               </w:rPr>
-              <w:t xml:space="preserve"> will be used</w:t>
-            </w:r>
+            </w:pPr>
             <w:r>
               <w:rPr>
                 <w:rFonts w:ascii="Arial" w:eastAsia="Arial" w:hAnsi="Arial" w:cs="Arial"/>
@@ -944,31 +819,7 @@
                 <w:sz w:val="22"/>
                 <w:szCs w:val="22"/>
               </w:rPr>
-              <w:t>. The script will automatically terminate the eye tracking data collection once the designated time limit has been reached.</w:t>
-            </w:r>
-          </w:p>
-          <w:p>
-            <w:pPr>
-              <w:pStyle w:val="Standard"/>
-              <w:widowControl w:val="0"/>
-              <w:spacing w:before="120" w:line="240" w:lineRule="auto"/>
-              <w:rPr>
-                <w:rFonts w:ascii="Arial" w:eastAsia="Arial" w:hAnsi="Arial" w:cs="Arial"/>
-                <w:iCs/>
-                <w:color w:val="141413"/>
-                <w:sz w:val="22"/>
-                <w:szCs w:val="22"/>
-              </w:rPr>
-            </w:pPr>
-            <w:r>
-              <w:rPr>
-                <w:rFonts w:ascii="Arial" w:eastAsia="Arial" w:hAnsi="Arial" w:cs="Arial"/>
-                <w:iCs/>
-                <w:color w:val="141413"/>
-                <w:sz w:val="22"/>
-                <w:szCs w:val="22"/>
-              </w:rPr>
-              <w:t>The data will be stored on a csv and the raw data will be moved to an R environment which will then be processed using R.</w:t>
+              <w:t>With regards to the survey, no identifiable information will be asked as part of this survey.</w:t>
             </w:r>
           </w:p>
           <w:p>
@@ -1006,36 +857,36 @@
           <w:p>
             <w:pPr>
               <w:pStyle w:val="Standard"/>
-            </w:pPr>
-            <w:r>
-              <w:rPr>
-                <w:rFonts w:ascii="Arial" w:eastAsia="Arial" w:hAnsi="Arial" w:cs="Arial"/>
-                <w:i/>
-                <w:sz w:val="22"/>
-                <w:szCs w:val="22"/>
-              </w:rPr>
-              <w:t xml:space="preserve">How consistency and quality of data collection / generation will be controlled and documented, through processes of calibration, repeat samples or measurements, </w:t>
-            </w:r>
-            <w:proofErr w:type="spellStart"/>
-            <w:r>
-              <w:rPr>
-                <w:rFonts w:ascii="Arial" w:eastAsia="Arial" w:hAnsi="Arial" w:cs="Arial"/>
-                <w:i/>
-                <w:sz w:val="22"/>
-                <w:szCs w:val="22"/>
-              </w:rPr>
-              <w:t>standardised</w:t>
-            </w:r>
-            <w:proofErr w:type="spellEnd"/>
-            <w:r>
-              <w:rPr>
-                <w:rFonts w:ascii="Arial" w:eastAsia="Arial" w:hAnsi="Arial" w:cs="Arial"/>
-                <w:i/>
-                <w:sz w:val="22"/>
-                <w:szCs w:val="22"/>
-              </w:rPr>
-              <w:t xml:space="preserve"> data capture or recording, data entry validation, peer review of data or representation with controlled vocabularies.</w:t>
-            </w:r>
+              <w:rPr>
+                <w:rFonts w:ascii="Arial" w:eastAsia="Arial" w:hAnsi="Arial" w:cs="Arial"/>
+                <w:iCs/>
+                <w:sz w:val="22"/>
+                <w:szCs w:val="22"/>
+              </w:rPr>
+            </w:pPr>
+            <w:r>
+              <w:rPr>
+                <w:rFonts w:ascii="Arial" w:eastAsia="Arial" w:hAnsi="Arial" w:cs="Arial"/>
+                <w:iCs/>
+                <w:sz w:val="22"/>
+                <w:szCs w:val="22"/>
+              </w:rPr>
+              <w:t xml:space="preserve">The quality of data will be controlled by the same python script and eye tracker being used as part of this study. This will ensure the only variations will be from the physical environment such as lighting environment and participant. The eye tracker and the display will be set up </w:t>
+            </w:r>
+            <w:r>
+              <w:rPr>
+                <w:rFonts w:ascii="Arial" w:eastAsia="Arial" w:hAnsi="Arial" w:cs="Arial"/>
+                <w:iCs/>
+                <w:sz w:val="22"/>
+                <w:szCs w:val="22"/>
+              </w:rPr>
+              <w:t xml:space="preserve">using the same laptop to ensure the same device is used throughout. </w:t>
+            </w:r>
+          </w:p>
+          <w:p>
+            <w:pPr>
+              <w:pStyle w:val="Standard"/>
+            </w:pPr>
           </w:p>
         </w:tc>
       </w:tr>
@@ -1073,6 +924,7 @@
                 <w:sz w:val="22"/>
                 <w:szCs w:val="22"/>
               </w:rPr>
+              <w:lastRenderedPageBreak/>
               <w:t xml:space="preserve">3. Data management, </w:t>
             </w:r>
             <w:proofErr w:type="gramStart"/>
@@ -1124,41 +976,6 @@
             <w:r>
               <w:rPr>
                 <w:rFonts w:ascii="Arial" w:eastAsia="Arial" w:hAnsi="Arial" w:cs="Arial"/>
-                <w:i/>
-                <w:sz w:val="22"/>
-                <w:szCs w:val="22"/>
-              </w:rPr>
-              <w:t xml:space="preserve">Keep this section concise and accessible to readers who are not data-management experts. Focus on principles, </w:t>
-            </w:r>
-            <w:proofErr w:type="gramStart"/>
-            <w:r>
-              <w:rPr>
-                <w:rFonts w:ascii="Arial" w:eastAsia="Arial" w:hAnsi="Arial" w:cs="Arial"/>
-                <w:i/>
-                <w:sz w:val="22"/>
-                <w:szCs w:val="22"/>
-              </w:rPr>
-              <w:t>systems</w:t>
-            </w:r>
-            <w:proofErr w:type="gramEnd"/>
-            <w:r>
-              <w:rPr>
-                <w:rFonts w:ascii="Arial" w:eastAsia="Arial" w:hAnsi="Arial" w:cs="Arial"/>
-                <w:i/>
-                <w:sz w:val="22"/>
-                <w:szCs w:val="22"/>
-              </w:rPr>
-              <w:t xml:space="preserve"> and major standards. Focus on the main kind(s) of study data. Give brief examples and avoid long lists.</w:t>
-            </w:r>
-          </w:p>
-          <w:p>
-            <w:pPr>
-              <w:pStyle w:val="Standard"/>
-              <w:spacing w:before="120" w:line="240" w:lineRule="auto"/>
-            </w:pPr>
-            <w:r>
-              <w:rPr>
-                <w:rFonts w:ascii="Arial" w:eastAsia="Arial" w:hAnsi="Arial" w:cs="Arial"/>
                 <w:b/>
                 <w:sz w:val="22"/>
                 <w:szCs w:val="22"/>
@@ -1180,32 +997,84 @@
             <w:pPr>
               <w:pStyle w:val="Standard"/>
               <w:spacing w:before="120" w:line="240" w:lineRule="auto"/>
-            </w:pPr>
-            <w:r>
-              <w:rPr>
-                <w:rFonts w:ascii="Arial" w:eastAsia="Arial" w:hAnsi="Arial" w:cs="Arial"/>
-                <w:i/>
-                <w:sz w:val="22"/>
-                <w:szCs w:val="22"/>
-              </w:rPr>
-              <w:t xml:space="preserve">Briefly describe how data will be stored, backed-up, managed and curated in the short to medium term. Specify any community agreed or other formal data standards used (with URL references). [Enter data </w:t>
-            </w:r>
-            <w:r>
-              <w:rPr>
-                <w:rFonts w:ascii="Arial" w:eastAsia="Arial" w:hAnsi="Arial" w:cs="Arial"/>
-                <w:sz w:val="22"/>
-                <w:szCs w:val="22"/>
-              </w:rPr>
-              <w:t>security</w:t>
-            </w:r>
-            <w:r>
-              <w:rPr>
-                <w:rFonts w:ascii="Arial" w:eastAsia="Arial" w:hAnsi="Arial" w:cs="Arial"/>
-                <w:i/>
-                <w:sz w:val="22"/>
-                <w:szCs w:val="22"/>
-              </w:rPr>
-              <w:t xml:space="preserve"> standards in Section 4].</w:t>
+              <w:rPr>
+                <w:rFonts w:ascii="Arial" w:eastAsia="Arial" w:hAnsi="Arial" w:cs="Arial"/>
+                <w:iCs/>
+                <w:sz w:val="22"/>
+                <w:szCs w:val="22"/>
+              </w:rPr>
+            </w:pPr>
+            <w:r>
+              <w:rPr>
+                <w:rFonts w:ascii="Arial" w:eastAsia="Arial" w:hAnsi="Arial" w:cs="Arial"/>
+                <w:iCs/>
+                <w:sz w:val="22"/>
+                <w:szCs w:val="22"/>
+              </w:rPr>
+              <w:t xml:space="preserve">The eye gaze data will first be </w:t>
+            </w:r>
+            <w:r>
+              <w:rPr>
+                <w:rFonts w:ascii="Arial" w:eastAsia="Arial" w:hAnsi="Arial" w:cs="Arial"/>
+                <w:iCs/>
+                <w:sz w:val="22"/>
+                <w:szCs w:val="22"/>
+              </w:rPr>
+              <w:t>collected</w:t>
+            </w:r>
+            <w:r>
+              <w:rPr>
+                <w:rFonts w:ascii="Arial" w:eastAsia="Arial" w:hAnsi="Arial" w:cs="Arial"/>
+                <w:iCs/>
+                <w:sz w:val="22"/>
+                <w:szCs w:val="22"/>
+              </w:rPr>
+              <w:t xml:space="preserve"> on the working laptop and then pushed and stored o</w:t>
+            </w:r>
+            <w:r>
+              <w:rPr>
+                <w:rFonts w:ascii="Arial" w:eastAsia="Arial" w:hAnsi="Arial" w:cs="Arial"/>
+                <w:iCs/>
+                <w:sz w:val="22"/>
+                <w:szCs w:val="22"/>
+              </w:rPr>
+              <w:t xml:space="preserve">n a GitHub repository. </w:t>
+            </w:r>
+            <w:r>
+              <w:rPr>
+                <w:rFonts w:ascii="Arial" w:eastAsia="Arial" w:hAnsi="Arial" w:cs="Arial"/>
+                <w:iCs/>
+                <w:sz w:val="22"/>
+                <w:szCs w:val="22"/>
+              </w:rPr>
+              <w:t>When the data needs to be analysed, an R environment will be created and turned into a data frame meaning the raw data will remain untouched.</w:t>
+            </w:r>
+          </w:p>
+          <w:p>
+            <w:pPr>
+              <w:pStyle w:val="Standard"/>
+              <w:spacing w:before="120" w:line="240" w:lineRule="auto"/>
+              <w:rPr>
+                <w:iCs/>
+              </w:rPr>
+            </w:pPr>
+            <w:r>
+              <w:rPr>
+                <w:rFonts w:ascii="Arial" w:eastAsia="Arial" w:hAnsi="Arial" w:cs="Arial"/>
+                <w:iCs/>
+                <w:sz w:val="22"/>
+                <w:szCs w:val="22"/>
+              </w:rPr>
+              <w:t xml:space="preserve">The survey data will be collected on the day of the experiment and will be saved in the </w:t>
+            </w:r>
+            <w:r>
+              <w:rPr>
+                <w:rFonts w:ascii="Arial" w:eastAsia="Arial" w:hAnsi="Arial" w:cs="Arial"/>
+                <w:iCs/>
+                <w:sz w:val="22"/>
+                <w:szCs w:val="22"/>
+              </w:rPr>
+              <w:t>repository. Once the data has been extracted from within, the surveys will be removed.</w:t>
             </w:r>
           </w:p>
           <w:p>
@@ -1237,45 +1106,69 @@
             <w:pPr>
               <w:pStyle w:val="Standard"/>
               <w:spacing w:before="120" w:line="240" w:lineRule="auto"/>
-            </w:pPr>
-            <w:r>
-              <w:rPr>
-                <w:rFonts w:ascii="Arial" w:eastAsia="Arial" w:hAnsi="Arial" w:cs="Arial"/>
-                <w:i/>
-                <w:sz w:val="22"/>
-                <w:szCs w:val="22"/>
-              </w:rPr>
-              <w:t xml:space="preserve">What metadata is produced about the data generated from the research? For </w:t>
-            </w:r>
-            <w:proofErr w:type="gramStart"/>
-            <w:r>
-              <w:rPr>
-                <w:rFonts w:ascii="Arial" w:eastAsia="Arial" w:hAnsi="Arial" w:cs="Arial"/>
-                <w:i/>
-                <w:sz w:val="22"/>
-                <w:szCs w:val="22"/>
-              </w:rPr>
-              <w:t>example</w:t>
-            </w:r>
-            <w:proofErr w:type="gramEnd"/>
-            <w:r>
-              <w:rPr>
-                <w:rFonts w:ascii="Arial" w:eastAsia="Arial" w:hAnsi="Arial" w:cs="Arial"/>
-                <w:i/>
-                <w:sz w:val="22"/>
-                <w:szCs w:val="22"/>
-              </w:rPr>
-              <w:t xml:space="preserve"> descriptions of data that enable research data to be used by others outside of your own team. This may include </w:t>
-            </w:r>
-            <w:r>
-              <w:rPr>
-                <w:rFonts w:ascii="Arial" w:eastAsia="Arial" w:hAnsi="Arial" w:cs="Arial"/>
-                <w:i/>
+              <w:rPr>
+                <w:iCs/>
+              </w:rPr>
+            </w:pPr>
+            <w:r>
+              <w:rPr>
+                <w:rFonts w:ascii="Arial" w:eastAsia="Arial" w:hAnsi="Arial" w:cs="Arial"/>
+                <w:iCs/>
                 <w:color w:val="000000"/>
                 <w:sz w:val="22"/>
                 <w:szCs w:val="22"/>
               </w:rPr>
-              <w:t>documenting the methods used to generate the data, analytical and procedural information, capturing instrument metadata alongside data, documenting provenance of data and their coding, detailed descriptions for variables, records, etc.</w:t>
+              <w:t xml:space="preserve">The </w:t>
+            </w:r>
+            <w:r>
+              <w:rPr>
+                <w:rFonts w:ascii="Arial" w:eastAsia="Arial" w:hAnsi="Arial" w:cs="Arial"/>
+                <w:iCs/>
+                <w:color w:val="000000"/>
+                <w:sz w:val="22"/>
+                <w:szCs w:val="22"/>
+              </w:rPr>
+              <w:t>methodology</w:t>
+            </w:r>
+            <w:r>
+              <w:rPr>
+                <w:rFonts w:ascii="Arial" w:eastAsia="Arial" w:hAnsi="Arial" w:cs="Arial"/>
+                <w:iCs/>
+                <w:color w:val="000000"/>
+                <w:sz w:val="22"/>
+                <w:szCs w:val="22"/>
+              </w:rPr>
+              <w:t xml:space="preserve"> to gathering gaze data</w:t>
+            </w:r>
+            <w:r>
+              <w:rPr>
+                <w:rFonts w:ascii="Arial" w:eastAsia="Arial" w:hAnsi="Arial" w:cs="Arial"/>
+                <w:iCs/>
+                <w:color w:val="000000"/>
+                <w:sz w:val="22"/>
+                <w:szCs w:val="22"/>
+              </w:rPr>
+              <w:t xml:space="preserve">, code and hardware will be defined in the main report. This will allow for the procedure to be recreated. Data visualisations and tables </w:t>
+            </w:r>
+            <w:r>
+              <w:rPr>
+                <w:rFonts w:ascii="Arial" w:eastAsia="Arial" w:hAnsi="Arial" w:cs="Arial"/>
+                <w:iCs/>
+                <w:color w:val="000000"/>
+                <w:sz w:val="22"/>
+                <w:szCs w:val="22"/>
+              </w:rPr>
+              <w:t xml:space="preserve">will also be part of the </w:t>
+            </w:r>
+            <w:r>
+              <w:rPr>
+                <w:rFonts w:ascii="Arial" w:eastAsia="Arial" w:hAnsi="Arial" w:cs="Arial"/>
+                <w:iCs/>
+                <w:color w:val="000000"/>
+                <w:sz w:val="22"/>
+                <w:szCs w:val="22"/>
+              </w:rPr>
+              <w:t xml:space="preserve">report which will allow for comparisons in any future work.  </w:t>
             </w:r>
           </w:p>
           <w:p>
@@ -1307,36 +1200,76 @@
             <w:pPr>
               <w:pStyle w:val="Standard"/>
               <w:spacing w:before="120" w:line="240" w:lineRule="auto"/>
-            </w:pPr>
-            <w:r>
-              <w:rPr>
-                <w:rFonts w:ascii="Arial" w:eastAsia="Arial" w:hAnsi="Arial" w:cs="Arial"/>
-                <w:i/>
-                <w:sz w:val="22"/>
-                <w:szCs w:val="22"/>
-              </w:rPr>
-              <w:t xml:space="preserve">Plans and place for long-term storage, </w:t>
-            </w:r>
-            <w:proofErr w:type="gramStart"/>
-            <w:r>
-              <w:rPr>
-                <w:rFonts w:ascii="Arial" w:eastAsia="Arial" w:hAnsi="Arial" w:cs="Arial"/>
-                <w:i/>
-                <w:sz w:val="22"/>
-                <w:szCs w:val="22"/>
-              </w:rPr>
-              <w:t>preservation</w:t>
-            </w:r>
-            <w:proofErr w:type="gramEnd"/>
-            <w:r>
-              <w:rPr>
-                <w:rFonts w:ascii="Arial" w:eastAsia="Arial" w:hAnsi="Arial" w:cs="Arial"/>
-                <w:i/>
-                <w:sz w:val="22"/>
-                <w:szCs w:val="22"/>
-              </w:rPr>
-              <w:t xml:space="preserve"> and planned retention period for the research data. Formal preservation standards, if any. Indicate which data may not be retained (if any).</w:t>
-            </w:r>
+              <w:rPr>
+                <w:rFonts w:ascii="Arial" w:eastAsia="Arial" w:hAnsi="Arial" w:cs="Arial"/>
+                <w:iCs/>
+                <w:sz w:val="22"/>
+                <w:szCs w:val="22"/>
+              </w:rPr>
+            </w:pPr>
+            <w:r>
+              <w:rPr>
+                <w:rFonts w:ascii="Arial" w:eastAsia="Arial" w:hAnsi="Arial" w:cs="Arial"/>
+                <w:iCs/>
+                <w:sz w:val="22"/>
+                <w:szCs w:val="22"/>
+              </w:rPr>
+              <w:t xml:space="preserve">Once the study has </w:t>
+            </w:r>
+            <w:r>
+              <w:rPr>
+                <w:rFonts w:ascii="Arial" w:eastAsia="Arial" w:hAnsi="Arial" w:cs="Arial"/>
+                <w:iCs/>
+                <w:sz w:val="22"/>
+                <w:szCs w:val="22"/>
+              </w:rPr>
+              <w:t>concluded</w:t>
+            </w:r>
+            <w:r>
+              <w:rPr>
+                <w:rFonts w:ascii="Arial" w:eastAsia="Arial" w:hAnsi="Arial" w:cs="Arial"/>
+                <w:iCs/>
+                <w:sz w:val="22"/>
+                <w:szCs w:val="22"/>
+              </w:rPr>
+              <w:t xml:space="preserve">, all raw data will be </w:t>
+            </w:r>
+            <w:r>
+              <w:rPr>
+                <w:rFonts w:ascii="Arial" w:eastAsia="Arial" w:hAnsi="Arial" w:cs="Arial"/>
+                <w:iCs/>
+                <w:sz w:val="22"/>
+                <w:szCs w:val="22"/>
+              </w:rPr>
+              <w:t>removed</w:t>
+            </w:r>
+            <w:r>
+              <w:rPr>
+                <w:rFonts w:ascii="Arial" w:eastAsia="Arial" w:hAnsi="Arial" w:cs="Arial"/>
+                <w:iCs/>
+                <w:sz w:val="22"/>
+                <w:szCs w:val="22"/>
+              </w:rPr>
+              <w:t xml:space="preserve"> from the GitHub repository.</w:t>
+            </w:r>
+            <w:r>
+              <w:rPr>
+                <w:rFonts w:ascii="Arial" w:eastAsia="Arial" w:hAnsi="Arial" w:cs="Arial"/>
+                <w:iCs/>
+                <w:sz w:val="22"/>
+                <w:szCs w:val="22"/>
+              </w:rPr>
+              <w:t xml:space="preserve"> </w:t>
+            </w:r>
+          </w:p>
+          <w:p>
+            <w:pPr>
+              <w:pStyle w:val="Standard"/>
+              <w:spacing w:before="120" w:line="240" w:lineRule="auto"/>
+              <w:rPr>
+                <w:iCs/>
+              </w:rPr>
+            </w:pPr>
           </w:p>
         </w:tc>
       </w:tr>
@@ -1405,80 +1338,6 @@
             <w:r>
               <w:rPr>
                 <w:rFonts w:ascii="Arial" w:eastAsia="Arial" w:hAnsi="Arial" w:cs="Arial"/>
-                <w:i/>
-                <w:sz w:val="22"/>
-                <w:szCs w:val="22"/>
-              </w:rPr>
-              <w:t xml:space="preserve">This section MUST be completed if your research data includes </w:t>
-            </w:r>
-            <w:r>
-              <w:rPr>
-                <w:rFonts w:ascii="Arial" w:eastAsia="Arial" w:hAnsi="Arial" w:cs="Arial"/>
-                <w:b/>
-                <w:i/>
-                <w:sz w:val="22"/>
-                <w:szCs w:val="22"/>
-              </w:rPr>
-              <w:t>personal data relating to human participants in research</w:t>
-            </w:r>
-            <w:r>
-              <w:rPr>
-                <w:rFonts w:ascii="Arial" w:eastAsia="Arial" w:hAnsi="Arial" w:cs="Arial"/>
-                <w:i/>
-                <w:sz w:val="22"/>
-                <w:szCs w:val="22"/>
-              </w:rPr>
-              <w:t xml:space="preserve">. For other research, the safeguarding and security of data should also be considered. </w:t>
-            </w:r>
-            <w:proofErr w:type="gramStart"/>
-            <w:r>
-              <w:rPr>
-                <w:rFonts w:ascii="Arial" w:eastAsia="Arial" w:hAnsi="Arial" w:cs="Arial"/>
-                <w:i/>
-                <w:sz w:val="22"/>
-                <w:szCs w:val="22"/>
-              </w:rPr>
-              <w:t>Information</w:t>
-            </w:r>
-            <w:proofErr w:type="gramEnd"/>
-            <w:r>
-              <w:rPr>
-                <w:rFonts w:ascii="Arial" w:eastAsia="Arial" w:hAnsi="Arial" w:cs="Arial"/>
-                <w:i/>
-                <w:sz w:val="22"/>
-                <w:szCs w:val="22"/>
-              </w:rPr>
-              <w:t xml:space="preserve"> provided will be in line with </w:t>
-            </w:r>
-            <w:proofErr w:type="gramStart"/>
-            <w:r>
-              <w:rPr>
-                <w:rFonts w:ascii="Arial" w:eastAsia="Arial" w:hAnsi="Arial" w:cs="Arial"/>
-                <w:i/>
-                <w:sz w:val="22"/>
-                <w:szCs w:val="22"/>
-              </w:rPr>
-              <w:t>you</w:t>
-            </w:r>
-            <w:proofErr w:type="gramEnd"/>
-            <w:r>
-              <w:rPr>
-                <w:rFonts w:ascii="Arial" w:eastAsia="Arial" w:hAnsi="Arial" w:cs="Arial"/>
-                <w:i/>
-                <w:sz w:val="22"/>
-                <w:szCs w:val="22"/>
-              </w:rPr>
-              <w:t xml:space="preserve"> ethical review. Please note this section concerns protecting the data, not the patients.</w:t>
-            </w:r>
-          </w:p>
-          <w:p>
-            <w:pPr>
-              <w:pStyle w:val="Standard"/>
-              <w:spacing w:before="120" w:line="240" w:lineRule="auto"/>
-            </w:pPr>
-            <w:r>
-              <w:rPr>
-                <w:rFonts w:ascii="Arial" w:eastAsia="Arial" w:hAnsi="Arial" w:cs="Arial"/>
                 <w:b/>
                 <w:sz w:val="22"/>
                 <w:szCs w:val="22"/>
@@ -1508,27 +1367,7 @@
                 <w:sz w:val="22"/>
                 <w:szCs w:val="22"/>
               </w:rPr>
-              <w:t xml:space="preserve">Identify formal information standards with which your study is or will be compliant. An example is ISO 27001.If your </w:t>
-            </w:r>
-            <w:proofErr w:type="spellStart"/>
-            <w:r>
-              <w:rPr>
-                <w:rFonts w:ascii="Arial" w:eastAsia="Arial" w:hAnsi="Arial" w:cs="Arial"/>
-                <w:i/>
-                <w:sz w:val="22"/>
-                <w:szCs w:val="22"/>
-              </w:rPr>
-              <w:t>organisation</w:t>
-            </w:r>
-            <w:proofErr w:type="spellEnd"/>
-            <w:r>
-              <w:rPr>
-                <w:rFonts w:ascii="Arial" w:eastAsia="Arial" w:hAnsi="Arial" w:cs="Arial"/>
-                <w:i/>
-                <w:sz w:val="22"/>
-                <w:szCs w:val="22"/>
-              </w:rPr>
-              <w:t xml:space="preserve"> is ISO compliant, please state the registration number.</w:t>
+              <w:t>n/a</w:t>
             </w:r>
           </w:p>
           <w:p>
@@ -1559,155 +1398,35 @@
           <w:p>
             <w:pPr>
               <w:pStyle w:val="Standard"/>
-              <w:spacing w:before="120" w:line="240" w:lineRule="auto"/>
-            </w:pPr>
-            <w:r>
-              <w:rPr>
-                <w:rFonts w:ascii="Arial" w:eastAsia="Arial" w:hAnsi="Arial" w:cs="Arial"/>
-                <w:i/>
-                <w:sz w:val="22"/>
-                <w:szCs w:val="22"/>
-              </w:rPr>
-              <w:t xml:space="preserve">All personal data has an element of </w:t>
-            </w:r>
-            <w:proofErr w:type="gramStart"/>
-            <w:r>
-              <w:rPr>
-                <w:rFonts w:ascii="Arial" w:eastAsia="Arial" w:hAnsi="Arial" w:cs="Arial"/>
-                <w:i/>
-                <w:sz w:val="22"/>
-                <w:szCs w:val="22"/>
-              </w:rPr>
-              <w:t>risk.  ,</w:t>
-            </w:r>
-            <w:proofErr w:type="gramEnd"/>
-            <w:r>
-              <w:rPr>
-                <w:rFonts w:ascii="Arial" w:eastAsia="Arial" w:hAnsi="Arial" w:cs="Arial"/>
-                <w:i/>
-                <w:sz w:val="22"/>
-                <w:szCs w:val="22"/>
-              </w:rPr>
-              <w:t xml:space="preserve"> </w:t>
-            </w:r>
-            <w:proofErr w:type="spellStart"/>
-            <w:r>
-              <w:rPr>
-                <w:rFonts w:ascii="Arial" w:eastAsia="Arial" w:hAnsi="Arial" w:cs="Arial"/>
-                <w:i/>
-                <w:sz w:val="22"/>
-                <w:szCs w:val="22"/>
-              </w:rPr>
-              <w:t>Summarise</w:t>
-            </w:r>
-            <w:proofErr w:type="spellEnd"/>
-            <w:r>
-              <w:rPr>
-                <w:rFonts w:ascii="Arial" w:eastAsia="Arial" w:hAnsi="Arial" w:cs="Arial"/>
-                <w:i/>
-                <w:sz w:val="22"/>
-                <w:szCs w:val="22"/>
-              </w:rPr>
-              <w:t xml:space="preserve"> the main risks to the confidentiality and security of information related to </w:t>
-            </w:r>
-            <w:r>
-              <w:rPr>
-                <w:rFonts w:ascii="Arial" w:eastAsia="Arial" w:hAnsi="Arial" w:cs="Arial"/>
-                <w:color w:val="262626"/>
-                <w:sz w:val="22"/>
-                <w:szCs w:val="22"/>
-              </w:rPr>
-              <w:t>human participants</w:t>
-            </w:r>
-            <w:r>
-              <w:rPr>
-                <w:rFonts w:ascii="Arial" w:eastAsia="Arial" w:hAnsi="Arial" w:cs="Arial"/>
-                <w:i/>
-                <w:color w:val="262626"/>
-                <w:sz w:val="22"/>
-                <w:szCs w:val="22"/>
-              </w:rPr>
-              <w:t xml:space="preserve">, the level of risk and how these risks will </w:t>
-            </w:r>
-            <w:r>
-              <w:rPr>
-                <w:rFonts w:ascii="Arial" w:eastAsia="Arial" w:hAnsi="Arial" w:cs="Arial"/>
-                <w:i/>
-                <w:color w:val="262626"/>
-                <w:sz w:val="22"/>
-                <w:szCs w:val="22"/>
-              </w:rPr>
-              <w:lastRenderedPageBreak/>
-              <w:t xml:space="preserve">be managed. Cover the main processes or </w:t>
-            </w:r>
-            <w:r>
-              <w:rPr>
-                <w:rFonts w:ascii="Arial" w:eastAsia="Arial" w:hAnsi="Arial" w:cs="Arial"/>
-                <w:i/>
-                <w:sz w:val="22"/>
-                <w:szCs w:val="22"/>
-              </w:rPr>
-              <w:t>facilities for storage and processing of personal data, data access, with controls put in place and any auditing of user compliance with consent and security conditions. It is not sufficient to write not applicable under this heading.</w:t>
-            </w:r>
-          </w:p>
-          <w:p>
-            <w:pPr>
-              <w:pStyle w:val="Standard"/>
-              <w:spacing w:before="120" w:line="240" w:lineRule="auto"/>
-            </w:pPr>
-            <w:r>
-              <w:rPr>
-                <w:rFonts w:ascii="Arial" w:eastAsia="Arial" w:hAnsi="Arial" w:cs="Arial"/>
-                <w:i/>
-                <w:sz w:val="22"/>
-                <w:szCs w:val="22"/>
-              </w:rPr>
-              <w:t xml:space="preserve">MRC guidance on the </w:t>
-            </w:r>
-            <w:hyperlink r:id="rId8" w:history="1">
-              <w:r>
-                <w:rPr>
-                  <w:rFonts w:ascii="Arial" w:eastAsia="Arial" w:hAnsi="Arial" w:cs="Arial"/>
-                  <w:i/>
-                  <w:color w:val="0000FF"/>
-                  <w:sz w:val="22"/>
-                  <w:szCs w:val="22"/>
-                  <w:u w:val="single"/>
-                </w:rPr>
-                <w:t>Confidentiality and data security</w:t>
-              </w:r>
-            </w:hyperlink>
-            <w:r>
-              <w:rPr>
-                <w:rFonts w:ascii="Arial" w:eastAsia="Arial" w:hAnsi="Arial" w:cs="Arial"/>
-                <w:i/>
-                <w:sz w:val="22"/>
-                <w:szCs w:val="22"/>
-              </w:rPr>
-              <w:t xml:space="preserve"> is provided (please see page 24 of the PDF file generated by selecting the above or adjacent </w:t>
-            </w:r>
-            <w:hyperlink r:id="rId9" w:history="1">
-              <w:r>
-                <w:rPr>
-                  <w:rFonts w:ascii="Arial" w:eastAsia="Arial" w:hAnsi="Arial" w:cs="Arial"/>
-                  <w:i/>
-                  <w:color w:val="0000FF"/>
-                  <w:sz w:val="22"/>
-                  <w:szCs w:val="22"/>
-                  <w:u w:val="single"/>
-                </w:rPr>
-                <w:t>link</w:t>
-              </w:r>
-            </w:hyperlink>
-            <w:r>
-              <w:rPr>
-                <w:rFonts w:ascii="Arial" w:eastAsia="Arial" w:hAnsi="Arial" w:cs="Arial"/>
-                <w:i/>
-                <w:sz w:val="22"/>
-                <w:szCs w:val="22"/>
-              </w:rPr>
-              <w:t>).</w:t>
-            </w:r>
+              <w:spacing w:before="120"/>
+              <w:rPr>
+                <w:rFonts w:ascii="Arial" w:eastAsia="Arial" w:hAnsi="Arial" w:cs="Arial"/>
+                <w:iCs/>
+                <w:sz w:val="22"/>
+                <w:szCs w:val="22"/>
+              </w:rPr>
+            </w:pPr>
+            <w:r>
+              <w:rPr>
+                <w:rFonts w:ascii="Arial" w:eastAsia="Arial" w:hAnsi="Arial" w:cs="Arial"/>
+                <w:iCs/>
+                <w:sz w:val="22"/>
+                <w:szCs w:val="22"/>
+              </w:rPr>
+              <w:t>Confidentiality is not a concern since no identifiable information will be captured or stored as part of the study.</w:t>
+            </w:r>
+          </w:p>
+          <w:p>
+            <w:pPr>
+              <w:pStyle w:val="Standard"/>
+              <w:spacing w:before="120"/>
+              <w:rPr>
+                <w:rFonts w:ascii="Arial" w:eastAsia="Arial" w:hAnsi="Arial" w:cs="Arial"/>
+                <w:iCs/>
+                <w:sz w:val="22"/>
+                <w:szCs w:val="22"/>
+              </w:rPr>
+            </w:pPr>
           </w:p>
         </w:tc>
       </w:tr>
@@ -1746,7 +1465,6 @@
                 <w:sz w:val="22"/>
                 <w:szCs w:val="22"/>
               </w:rPr>
-              <w:lastRenderedPageBreak/>
               <w:t>5. Data sharing and access</w:t>
             </w:r>
           </w:p>
@@ -1833,7 +1551,7 @@
               </w:rPr>
               <w:t xml:space="preserve"> domains or data types. </w:t>
             </w:r>
-            <w:hyperlink r:id="rId10" w:history="1">
+            <w:hyperlink r:id="rId8" w:history="1">
               <w:r>
                 <w:rPr>
                   <w:rFonts w:ascii="Arial" w:eastAsia="Arial" w:hAnsi="Arial" w:cs="Arial"/>
@@ -1845,7 +1563,7 @@
                 <w:t>Information on repositories is available here</w:t>
               </w:r>
             </w:hyperlink>
-            <w:hyperlink r:id="rId11" w:history="1">
+            <w:hyperlink r:id="rId9" w:history="1">
               <w:r>
                 <w:rPr>
                   <w:rFonts w:ascii="Arial" w:eastAsia="Arial" w:hAnsi="Arial" w:cs="Arial"/>
@@ -1862,7 +1580,7 @@
               <w:pStyle w:val="Standard"/>
               <w:widowControl w:val="0"/>
             </w:pPr>
-            <w:hyperlink r:id="rId12" w:history="1"/>
+            <w:hyperlink r:id="rId10" w:history="1"/>
           </w:p>
           <w:p>
             <w:pPr>
@@ -1896,53 +1614,38 @@
                 <w:tab w:val="left" w:pos="34"/>
               </w:tabs>
               <w:spacing w:before="120" w:line="240" w:lineRule="auto"/>
-            </w:pPr>
-            <w:r>
-              <w:rPr>
-                <w:rFonts w:ascii="Arial" w:eastAsia="Arial" w:hAnsi="Arial" w:cs="Arial"/>
-                <w:i/>
-                <w:sz w:val="22"/>
-                <w:szCs w:val="22"/>
-              </w:rPr>
-              <w:t>Is the data you propose to collect (or existing data you propose to use) in the study suitable for sharing?  If yes, briefly state why it is suitable.</w:t>
-            </w:r>
-          </w:p>
-          <w:p>
-            <w:pPr>
-              <w:pStyle w:val="Standard"/>
-              <w:tabs>
-                <w:tab w:val="left" w:pos="34"/>
-              </w:tabs>
-              <w:spacing w:before="120" w:line="240" w:lineRule="auto"/>
-            </w:pPr>
-            <w:r>
-              <w:rPr>
-                <w:rFonts w:ascii="Arial" w:eastAsia="Arial" w:hAnsi="Arial" w:cs="Arial"/>
-                <w:i/>
-                <w:sz w:val="22"/>
-                <w:szCs w:val="22"/>
-              </w:rPr>
-              <w:t xml:space="preserve">If </w:t>
-            </w:r>
-            <w:proofErr w:type="gramStart"/>
-            <w:r>
-              <w:rPr>
-                <w:rFonts w:ascii="Arial" w:eastAsia="Arial" w:hAnsi="Arial" w:cs="Arial"/>
-                <w:i/>
-                <w:sz w:val="22"/>
-                <w:szCs w:val="22"/>
-              </w:rPr>
-              <w:t>No</w:t>
-            </w:r>
-            <w:proofErr w:type="gramEnd"/>
-            <w:r>
-              <w:rPr>
-                <w:rFonts w:ascii="Arial" w:eastAsia="Arial" w:hAnsi="Arial" w:cs="Arial"/>
-                <w:i/>
-                <w:sz w:val="22"/>
-                <w:szCs w:val="22"/>
-              </w:rPr>
-              <w:t>, indicate why the data will not be suitable for sharing and then go to Section 6.</w:t>
+              <w:rPr>
+                <w:iCs/>
+              </w:rPr>
+            </w:pPr>
+            <w:r>
+              <w:rPr>
+                <w:rFonts w:ascii="Arial" w:eastAsia="Arial" w:hAnsi="Arial" w:cs="Arial"/>
+                <w:iCs/>
+                <w:sz w:val="22"/>
+                <w:szCs w:val="22"/>
+              </w:rPr>
+              <w:t xml:space="preserve">The data is suitable for sharing as it contains onto eye gaze data. Survey data captured as part of this study will not be released, only </w:t>
+            </w:r>
+            <w:proofErr w:type="spellStart"/>
+            <w:r>
+              <w:rPr>
+                <w:rFonts w:ascii="Arial" w:eastAsia="Arial" w:hAnsi="Arial" w:cs="Arial"/>
+                <w:iCs/>
+                <w:sz w:val="22"/>
+                <w:szCs w:val="22"/>
+              </w:rPr>
+              <w:t>summarised</w:t>
+            </w:r>
+            <w:proofErr w:type="spellEnd"/>
+            <w:r>
+              <w:rPr>
+                <w:rFonts w:ascii="Arial" w:eastAsia="Arial" w:hAnsi="Arial" w:cs="Arial"/>
+                <w:iCs/>
+                <w:sz w:val="22"/>
+                <w:szCs w:val="22"/>
+              </w:rPr>
+              <w:t xml:space="preserve"> at a high level.</w:t>
             </w:r>
           </w:p>
           <w:p>
@@ -1981,73 +1684,70 @@
                 <w:tab w:val="left" w:pos="34"/>
               </w:tabs>
               <w:spacing w:before="120" w:line="240" w:lineRule="auto"/>
-            </w:pPr>
-            <w:r>
-              <w:rPr>
-                <w:rFonts w:ascii="Arial" w:eastAsia="Arial" w:hAnsi="Arial" w:cs="Arial"/>
-                <w:i/>
-                <w:sz w:val="22"/>
-                <w:szCs w:val="22"/>
-              </w:rPr>
-              <w:t xml:space="preserve">Indicate how potential new users (outside of your </w:t>
-            </w:r>
-            <w:proofErr w:type="spellStart"/>
-            <w:r>
-              <w:rPr>
-                <w:rFonts w:ascii="Arial" w:eastAsia="Arial" w:hAnsi="Arial" w:cs="Arial"/>
-                <w:i/>
-                <w:sz w:val="22"/>
-                <w:szCs w:val="22"/>
-              </w:rPr>
-              <w:t>organisation</w:t>
-            </w:r>
-            <w:proofErr w:type="spellEnd"/>
-            <w:r>
-              <w:rPr>
-                <w:rFonts w:ascii="Arial" w:eastAsia="Arial" w:hAnsi="Arial" w:cs="Arial"/>
-                <w:i/>
-                <w:sz w:val="22"/>
-                <w:szCs w:val="22"/>
-              </w:rPr>
-              <w:t xml:space="preserve">) can find out about your data and identify whether it could be suitable for their research purposes, </w:t>
+              <w:rPr>
+                <w:rFonts w:ascii="Arial" w:eastAsia="Arial" w:hAnsi="Arial" w:cs="Arial"/>
+                <w:iCs/>
+                <w:sz w:val="22"/>
+                <w:szCs w:val="22"/>
+              </w:rPr>
+            </w:pPr>
+            <w:r>
+              <w:rPr>
+                <w:rFonts w:ascii="Arial" w:eastAsia="Arial" w:hAnsi="Arial" w:cs="Arial"/>
+                <w:iCs/>
+                <w:sz w:val="22"/>
+                <w:szCs w:val="22"/>
+              </w:rPr>
+              <w:t xml:space="preserve">If the outcome of this study is successful, an outcome of this will be to provide guidelines on creating data visualisations for income statements. This will </w:t>
             </w:r>
             <w:proofErr w:type="gramStart"/>
             <w:r>
               <w:rPr>
                 <w:rFonts w:ascii="Arial" w:eastAsia="Arial" w:hAnsi="Arial" w:cs="Arial"/>
-                <w:i/>
-                <w:sz w:val="22"/>
-                <w:szCs w:val="22"/>
-              </w:rPr>
-              <w:t>e.g.</w:t>
+                <w:iCs/>
+                <w:sz w:val="22"/>
+                <w:szCs w:val="22"/>
+              </w:rPr>
+              <w:t>allows</w:t>
             </w:r>
             <w:proofErr w:type="gramEnd"/>
             <w:r>
               <w:rPr>
                 <w:rFonts w:ascii="Arial" w:eastAsia="Arial" w:hAnsi="Arial" w:cs="Arial"/>
-                <w:i/>
-                <w:sz w:val="22"/>
-                <w:szCs w:val="22"/>
-              </w:rPr>
-              <w:t xml:space="preserve"> through summary information (metadata) being readily available on the study website, in the MRC gateway for population and patient research data, or in other databases or catalogues. How widely accessible is this depository?</w:t>
-            </w:r>
-          </w:p>
-          <w:p>
-            <w:pPr>
-              <w:pStyle w:val="Standard"/>
-              <w:tabs>
-                <w:tab w:val="left" w:pos="34"/>
-              </w:tabs>
-              <w:spacing w:before="120" w:line="240" w:lineRule="auto"/>
-            </w:pPr>
-            <w:r>
-              <w:rPr>
-                <w:rFonts w:ascii="Arial" w:eastAsia="Arial" w:hAnsi="Arial" w:cs="Arial"/>
-                <w:i/>
-                <w:sz w:val="22"/>
-                <w:szCs w:val="22"/>
-              </w:rPr>
-              <w:t>Indicate whether your policy or approach to data sharing is (or will be) published on your study website (or by other means).</w:t>
+                <w:iCs/>
+                <w:sz w:val="22"/>
+                <w:szCs w:val="22"/>
+              </w:rPr>
+              <w:t xml:space="preserve"> for future users to search by financial data visualisation which the report and code will be freely available on GitHub.</w:t>
+            </w:r>
+            <w:r>
+              <w:rPr>
+                <w:rFonts w:ascii="Arial" w:eastAsia="Arial" w:hAnsi="Arial" w:cs="Arial"/>
+                <w:iCs/>
+                <w:sz w:val="22"/>
+                <w:szCs w:val="22"/>
+              </w:rPr>
+              <w:t xml:space="preserve"> The sharing of gaze data will not be shared although the code, visualisation of gaze data and </w:t>
+            </w:r>
+            <w:proofErr w:type="gramStart"/>
+            <w:r>
+              <w:rPr>
+                <w:rFonts w:ascii="Arial" w:eastAsia="Arial" w:hAnsi="Arial" w:cs="Arial"/>
+                <w:iCs/>
+                <w:sz w:val="22"/>
+                <w:szCs w:val="22"/>
+              </w:rPr>
+              <w:t>high level</w:t>
+            </w:r>
+            <w:proofErr w:type="gramEnd"/>
+            <w:r>
+              <w:rPr>
+                <w:rFonts w:ascii="Arial" w:eastAsia="Arial" w:hAnsi="Arial" w:cs="Arial"/>
+                <w:iCs/>
+                <w:sz w:val="22"/>
+                <w:szCs w:val="22"/>
+              </w:rPr>
+              <w:t xml:space="preserve"> analysis of the participants will be shared.</w:t>
             </w:r>
           </w:p>
           <w:p>
@@ -2082,137 +1782,42 @@
           <w:p>
             <w:pPr>
               <w:pStyle w:val="Standard"/>
-              <w:tabs>
-                <w:tab w:val="left" w:pos="34"/>
-              </w:tabs>
-              <w:spacing w:before="120" w:line="240" w:lineRule="auto"/>
-            </w:pPr>
-            <w:r>
-              <w:rPr>
-                <w:rFonts w:ascii="Arial" w:eastAsia="Arial" w:hAnsi="Arial" w:cs="Arial"/>
-                <w:i/>
-                <w:sz w:val="22"/>
-                <w:szCs w:val="22"/>
-              </w:rPr>
-              <w:t xml:space="preserve">Identify </w:t>
-            </w:r>
-            <w:r>
-              <w:rPr>
-                <w:rFonts w:ascii="Arial" w:eastAsia="Arial" w:hAnsi="Arial" w:cs="Arial"/>
-                <w:i/>
-                <w:sz w:val="22"/>
-                <w:szCs w:val="22"/>
-                <w:u w:val="single"/>
-              </w:rPr>
-              <w:t>who</w:t>
-            </w:r>
-            <w:r>
-              <w:rPr>
-                <w:rFonts w:ascii="Arial" w:eastAsia="Arial" w:hAnsi="Arial" w:cs="Arial"/>
-                <w:i/>
-                <w:sz w:val="22"/>
-                <w:szCs w:val="22"/>
-              </w:rPr>
-              <w:t xml:space="preserve"> makes or will make the decision on whether to supply research data to a potential new user.</w:t>
-            </w:r>
-          </w:p>
-          <w:p>
-            <w:pPr>
-              <w:pStyle w:val="Standard"/>
-              <w:tabs>
-                <w:tab w:val="left" w:pos="34"/>
-              </w:tabs>
-              <w:spacing w:before="120" w:line="240" w:lineRule="auto"/>
-            </w:pPr>
-            <w:bookmarkStart w:id="1" w:name="_heading=h.30j0zll"/>
-            <w:bookmarkEnd w:id="1"/>
-            <w:r>
-              <w:rPr>
-                <w:rFonts w:ascii="Arial" w:eastAsia="Arial" w:hAnsi="Arial" w:cs="Arial"/>
-                <w:i/>
-                <w:sz w:val="22"/>
-                <w:szCs w:val="22"/>
-              </w:rPr>
-              <w:t xml:space="preserve">For population health and patient-based research, indicate how </w:t>
-            </w:r>
-            <w:hyperlink r:id="rId13" w:history="1">
-              <w:r>
-                <w:rPr>
-                  <w:rFonts w:ascii="Arial" w:eastAsia="Arial" w:hAnsi="Arial" w:cs="Arial"/>
-                  <w:i/>
-                  <w:color w:val="0000FF"/>
-                  <w:sz w:val="22"/>
-                  <w:szCs w:val="22"/>
-                  <w:u w:val="single"/>
-                </w:rPr>
-                <w:t>independent oversight of data access and sharing</w:t>
-              </w:r>
-            </w:hyperlink>
-            <w:r>
-              <w:rPr>
-                <w:rFonts w:ascii="Arial" w:eastAsia="Arial" w:hAnsi="Arial" w:cs="Arial"/>
-                <w:i/>
-                <w:sz w:val="22"/>
-                <w:szCs w:val="22"/>
-              </w:rPr>
-              <w:t xml:space="preserve"> (please see page 10 of PDF file generated by selecting the above or adjacent </w:t>
-            </w:r>
-            <w:hyperlink r:id="rId14" w:history="1">
-              <w:r>
-                <w:rPr>
-                  <w:rFonts w:ascii="Arial" w:eastAsia="Arial" w:hAnsi="Arial" w:cs="Arial"/>
-                  <w:i/>
-                  <w:color w:val="0000FF"/>
-                  <w:sz w:val="22"/>
-                  <w:szCs w:val="22"/>
-                  <w:u w:val="single"/>
-                </w:rPr>
-                <w:t>link</w:t>
-              </w:r>
-            </w:hyperlink>
-            <w:r>
-              <w:rPr>
-                <w:rFonts w:ascii="Arial" w:eastAsia="Arial" w:hAnsi="Arial" w:cs="Arial"/>
-                <w:i/>
-                <w:sz w:val="22"/>
-                <w:szCs w:val="22"/>
-              </w:rPr>
-              <w:t>) works (or will work) in compliance with MRC policy.</w:t>
-            </w:r>
-          </w:p>
-          <w:p>
-            <w:pPr>
-              <w:pStyle w:val="Standard"/>
-              <w:spacing w:before="120" w:line="240" w:lineRule="auto"/>
-            </w:pPr>
-            <w:r>
-              <w:rPr>
-                <w:rFonts w:ascii="Arial" w:eastAsia="Arial" w:hAnsi="Arial" w:cs="Arial"/>
-                <w:i/>
-                <w:sz w:val="22"/>
-                <w:szCs w:val="22"/>
-              </w:rPr>
-              <w:t xml:space="preserve">Indicate whether the research data will be deposited in and available from an identified community database, repository, </w:t>
+              <w:spacing w:before="120" w:line="240" w:lineRule="auto"/>
+              <w:rPr>
+                <w:rFonts w:ascii="Arial" w:eastAsia="Arial" w:hAnsi="Arial" w:cs="Arial"/>
+                <w:iCs/>
+                <w:sz w:val="22"/>
+                <w:szCs w:val="22"/>
+              </w:rPr>
+            </w:pPr>
+            <w:r>
+              <w:rPr>
+                <w:rFonts w:ascii="Arial" w:eastAsia="Arial" w:hAnsi="Arial" w:cs="Arial"/>
+                <w:iCs/>
+                <w:sz w:val="22"/>
+                <w:szCs w:val="22"/>
+              </w:rPr>
+              <w:t xml:space="preserve">Only the main principal investigator will be able to make the decision to share the research data with new users. As </w:t>
             </w:r>
             <w:proofErr w:type="gramStart"/>
             <w:r>
               <w:rPr>
                 <w:rFonts w:ascii="Arial" w:eastAsia="Arial" w:hAnsi="Arial" w:cs="Arial"/>
-                <w:i/>
-                <w:sz w:val="22"/>
-                <w:szCs w:val="22"/>
-              </w:rPr>
-              <w:t>archive</w:t>
+                <w:iCs/>
+                <w:sz w:val="22"/>
+                <w:szCs w:val="22"/>
+              </w:rPr>
+              <w:t>mentioned</w:t>
             </w:r>
             <w:proofErr w:type="gramEnd"/>
             <w:r>
               <w:rPr>
                 <w:rFonts w:ascii="Arial" w:eastAsia="Arial" w:hAnsi="Arial" w:cs="Arial"/>
-                <w:i/>
-                <w:sz w:val="22"/>
-                <w:szCs w:val="22"/>
-              </w:rPr>
-              <w:t xml:space="preserve"> or other infrastructure established to curate and share data.</w:t>
+                <w:iCs/>
+                <w:sz w:val="22"/>
+                <w:szCs w:val="22"/>
+              </w:rPr>
+              <w:t xml:space="preserve"> the eye gaze data will be stored on a GitHub repository and removed once the study has come to a conclusion.</w:t>
             </w:r>
           </w:p>
           <w:p>
@@ -2290,8 +1895,28 @@
                 <w:sz w:val="22"/>
                 <w:szCs w:val="22"/>
               </w:rPr>
-              <w:t xml:space="preserve"> the timescale/dependencies for when data will be accessible to others outside of your team? Summarize the principles of your current/intended policy.</w:t>
-            </w:r>
+              <w:t xml:space="preserve"> the timescale/dependencies for when data will be accessible to others outside of your team? Summarize the principles of your current/intended </w:t>
+            </w:r>
+            <w:proofErr w:type="gramStart"/>
+            <w:r>
+              <w:rPr>
+                <w:rFonts w:ascii="Arial" w:eastAsia="Arial" w:hAnsi="Arial" w:cs="Arial"/>
+                <w:i/>
+                <w:sz w:val="22"/>
+                <w:szCs w:val="22"/>
+              </w:rPr>
+              <w:t>policy.</w:t>
+            </w:r>
+            <w:r>
+              <w:rPr>
+                <w:rFonts w:ascii="Arial" w:eastAsia="Arial" w:hAnsi="Arial" w:cs="Arial"/>
+                <w:i/>
+                <w:sz w:val="22"/>
+                <w:szCs w:val="22"/>
+              </w:rPr>
+              <w:t>bg</w:t>
+            </w:r>
+            <w:proofErr w:type="gramEnd"/>
           </w:p>
           <w:p>
             <w:pPr>
@@ -2306,6 +1931,7 @@
                 <w:sz w:val="22"/>
                 <w:szCs w:val="22"/>
               </w:rPr>
+              <w:lastRenderedPageBreak/>
               <w:t>5.5</w:t>
             </w:r>
             <w:r>
@@ -2440,8 +2066,8 @@
               <w:pStyle w:val="Standard"/>
               <w:spacing w:before="120" w:line="240" w:lineRule="auto"/>
             </w:pPr>
-            <w:bookmarkStart w:id="2" w:name="_heading=h.1fob9te"/>
-            <w:bookmarkEnd w:id="2"/>
+            <w:bookmarkStart w:id="1" w:name="_heading=h.1fob9te"/>
+            <w:bookmarkEnd w:id="1"/>
             <w:r>
               <w:rPr>
                 <w:rFonts w:ascii="Arial" w:eastAsia="Arial" w:hAnsi="Arial" w:cs="Arial"/>
@@ -2451,7 +2077,7 @@
               </w:rPr>
               <w:t xml:space="preserve">Indicate whether external users are (will be) bound by </w:t>
             </w:r>
-            <w:hyperlink r:id="rId15" w:history="1">
+            <w:hyperlink r:id="rId11" w:history="1">
               <w:r>
                 <w:rPr>
                   <w:rFonts w:ascii="Arial" w:eastAsia="Arial" w:hAnsi="Arial" w:cs="Arial"/>
@@ -2473,7 +2099,7 @@
               </w:rPr>
               <w:t xml:space="preserve">, setting out their main responsibilities (please see page 13 section 7, titled </w:t>
             </w:r>
-            <w:hyperlink r:id="rId16" w:history="1">
+            <w:hyperlink r:id="rId12" w:history="1">
               <w:r>
                 <w:rPr>
                   <w:rFonts w:ascii="Arial" w:eastAsia="Arial" w:hAnsi="Arial" w:cs="Arial"/>
@@ -3092,8 +2718,8 @@
               <w:pStyle w:val="Standard"/>
               <w:spacing w:before="120" w:line="240" w:lineRule="auto"/>
             </w:pPr>
-            <w:bookmarkStart w:id="3" w:name="_heading=h.3znysh7"/>
-            <w:bookmarkEnd w:id="3"/>
+            <w:bookmarkStart w:id="2" w:name="_heading=h.3znysh7"/>
+            <w:bookmarkEnd w:id="2"/>
             <w:r>
               <w:rPr>
                 <w:rFonts w:ascii="Arial" w:eastAsia="Arial" w:hAnsi="Arial" w:cs="Arial"/>
@@ -3103,7 +2729,7 @@
               </w:rPr>
               <w:t xml:space="preserve">e.g. a </w:t>
             </w:r>
-            <w:hyperlink r:id="rId17" w:history="1">
+            <w:hyperlink r:id="rId13" w:history="1">
               <w:r>
                 <w:rPr>
                   <w:rFonts w:ascii="Arial" w:eastAsia="Arial" w:hAnsi="Arial" w:cs="Arial"/>
@@ -3429,7 +3055,7 @@
       </w:pPr>
     </w:p>
     <w:sectPr>
-      <w:footerReference w:type="default" r:id="rId18"/>
+      <w:footerReference w:type="default" r:id="rId14"/>
       <w:pgSz w:w="11906" w:h="16838"/>
       <w:pgMar w:top="1134" w:right="1410" w:bottom="1134" w:left="1134" w:header="720" w:footer="567" w:gutter="0"/>
       <w:pgNumType w:start="1"/>

</xml_diff>